<commit_message>
Added headings and links to the github assets.
</commit_message>
<xml_diff>
--- a/Exercise 5a.docx
+++ b/Exercise 5a.docx
@@ -3,16 +3,11 @@
 <w:document xmlns:wpc="http://schemas.microsoft.com/office/word/2010/wordprocessingCanvas" xmlns:mo="http://schemas.microsoft.com/office/mac/office/2008/main" xmlns:mc="http://schemas.openxmlformats.org/markup-compatibility/2006" xmlns:mv="urn:schemas-microsoft-com:mac:vml" xmlns:o="urn:schemas-microsoft-com:office:office" xmlns:r="http://schemas.openxmlformats.org/officeDocument/2006/relationships" xmlns:m="http://schemas.openxmlformats.org/officeDocument/2006/math" xmlns:v="urn:schemas-microsoft-com:vml" xmlns:wp14="http://schemas.microsoft.com/office/word/2010/wordprocessingDrawing" xmlns:wp="http://schemas.openxmlformats.org/drawingml/2006/wordprocessingDrawing" xmlns:w10="urn:schemas-microsoft-com:office:word" xmlns:w="http://schemas.openxmlformats.org/wordprocessingml/2006/main" xmlns:w14="http://schemas.microsoft.com/office/word/2010/wordml" xmlns:wpg="http://schemas.microsoft.com/office/word/2010/wordprocessingGroup" xmlns:wpi="http://schemas.microsoft.com/office/word/2010/wordprocessingInk" xmlns:wne="http://schemas.microsoft.com/office/word/2006/wordml" xmlns:wps="http://schemas.microsoft.com/office/word/2010/wordprocessingShape" mc:Ignorable="w14 wp14">
   <w:body>
     <w:p>
-      <w:r>
-        <w:t xml:space="preserve">Exercise </w:t>
-      </w:r>
-      <w:proofErr w:type="gramStart"/>
-      <w:r>
-        <w:t>5a :</w:t>
-      </w:r>
-      <w:proofErr w:type="gramEnd"/>
-      <w:r>
-        <w:t xml:space="preserve"> Themes</w:t>
+      <w:pPr>
+        <w:pStyle w:val="Heading1"/>
+      </w:pPr>
+      <w:r>
+        <w:t>Exercise 5a : Themes</w:t>
       </w:r>
     </w:p>
     <w:p/>
@@ -28,7 +23,7 @@
           <w:noProof/>
         </w:rPr>
         <w:drawing>
-          <wp:inline distT="0" distB="0" distL="0" distR="0">
+          <wp:inline distT="0" distB="0" distL="0" distR="0" wp14:anchorId="5C731831" wp14:editId="46740A4F">
             <wp:extent cx="2783461" cy="5295900"/>
             <wp:effectExtent l="0" t="0" r="10795" b="0"/>
             <wp:docPr id="1" name="Picture 1"/>
@@ -80,6 +75,9 @@
     <w:p/>
     <w:p/>
     <w:p>
+      <w:pPr>
+        <w:pStyle w:val="Heading2"/>
+      </w:pPr>
       <w:r>
         <w:t>Steps:</w:t>
       </w:r>
@@ -99,31 +97,7 @@
         </w:numPr>
       </w:pPr>
       <w:r>
-        <w:t xml:space="preserve">Override the Form, </w:t>
-      </w:r>
-      <w:proofErr w:type="spellStart"/>
-      <w:r>
-        <w:t>TextField</w:t>
-      </w:r>
-      <w:proofErr w:type="spellEnd"/>
-      <w:r>
-        <w:t xml:space="preserve">, Label, Button, Title, </w:t>
-      </w:r>
-      <w:proofErr w:type="spellStart"/>
-      <w:r>
-        <w:t>TitleArea</w:t>
-      </w:r>
-      <w:proofErr w:type="spellEnd"/>
-      <w:r>
-        <w:t xml:space="preserve">, and </w:t>
-      </w:r>
-      <w:proofErr w:type="spellStart"/>
-      <w:r>
-        <w:t>CheckBox</w:t>
-      </w:r>
-      <w:proofErr w:type="spellEnd"/>
-      <w:r>
-        <w:t xml:space="preserve"> styles to achieve this look.</w:t>
+        <w:t>Override the Form, TextField, Label, Button, Title, TitleArea, and CheckBox styles to achieve this look.</w:t>
       </w:r>
     </w:p>
     <w:p>
@@ -135,24 +109,46 @@
         </w:numPr>
       </w:pPr>
       <w:r>
-        <w:t xml:space="preserve">Override the relevant constants for the checked and unchecked </w:t>
-      </w:r>
-      <w:proofErr w:type="gramStart"/>
-      <w:r>
-        <w:t>images  of</w:t>
-      </w:r>
-      <w:proofErr w:type="gramEnd"/>
-      <w:r>
-        <w:t xml:space="preserve"> checkboxes.</w:t>
+        <w:lastRenderedPageBreak/>
+        <w:t>Override the relevant constants for the checked and unchecked images  of checkboxes.</w:t>
       </w:r>
     </w:p>
     <w:p/>
-    <w:p/>
     <w:p>
-      <w:r>
-        <w:t>References:</w:t>
+      <w:pPr>
+        <w:pStyle w:val="Heading2"/>
+      </w:pPr>
+      <w:r>
+        <w:t>Some helpful hints:</w:t>
       </w:r>
     </w:p>
+    <w:p/>
+    <w:p>
+      <w:r>
+        <w:t xml:space="preserve">1. Download an existing theme, open it up in the Resource Editor and look at the different theme constants and UIIDs that are used.  </w:t>
+      </w:r>
+      <w:r>
+        <w:t xml:space="preserve">E.g.  Thew iPhone Theme at </w:t>
+      </w:r>
+      <w:r>
+        <w:t>https://codenameone.googlecode.com/svn/trunk/Ports/iOSPort/src/iPhoneTheme.res</w:t>
+      </w:r>
+    </w:p>
+    <w:p/>
+    <w:p>
+      <w:pPr>
+        <w:pStyle w:val="Heading2"/>
+      </w:pPr>
+      <w:r>
+        <w:t>Referenc</w:t>
+      </w:r>
+      <w:bookmarkStart w:id="0" w:name="_GoBack"/>
+      <w:bookmarkEnd w:id="0"/>
+      <w:r>
+        <w:t>es:</w:t>
+      </w:r>
+    </w:p>
+    <w:p/>
     <w:p>
       <w:pPr>
         <w:pStyle w:val="ListParagraph"/>
@@ -184,8 +180,6 @@
       <w:r>
         <w:t xml:space="preserve">You can download the necessary image assets from </w:t>
       </w:r>
-      <w:bookmarkStart w:id="0" w:name="_GoBack"/>
-      <w:bookmarkEnd w:id="0"/>
       <w:r>
         <w:t>https://github.com/shannah/oscon2014-ex5/tree/master/Jolly%20UI%20Free/exports</w:t>
       </w:r>
@@ -595,6 +589,53 @@
     <w:name w:val="Normal"/>
     <w:qFormat/>
   </w:style>
+  <w:style w:type="paragraph" w:styleId="Heading1">
+    <w:name w:val="heading 1"/>
+    <w:basedOn w:val="Normal"/>
+    <w:next w:val="Normal"/>
+    <w:link w:val="Heading1Char"/>
+    <w:uiPriority w:val="9"/>
+    <w:qFormat/>
+    <w:rsid w:val="00D730F5"/>
+    <w:pPr>
+      <w:keepNext/>
+      <w:keepLines/>
+      <w:spacing w:before="480"/>
+      <w:outlineLvl w:val="0"/>
+    </w:pPr>
+    <w:rPr>
+      <w:rFonts w:asciiTheme="majorHAnsi" w:eastAsiaTheme="majorEastAsia" w:hAnsiTheme="majorHAnsi" w:cstheme="majorBidi"/>
+      <w:b/>
+      <w:bCs/>
+      <w:color w:val="345A8A" w:themeColor="accent1" w:themeShade="B5"/>
+      <w:sz w:val="32"/>
+      <w:szCs w:val="32"/>
+    </w:rPr>
+  </w:style>
+  <w:style w:type="paragraph" w:styleId="Heading2">
+    <w:name w:val="heading 2"/>
+    <w:basedOn w:val="Normal"/>
+    <w:next w:val="Normal"/>
+    <w:link w:val="Heading2Char"/>
+    <w:uiPriority w:val="9"/>
+    <w:unhideWhenUsed/>
+    <w:qFormat/>
+    <w:rsid w:val="00D730F5"/>
+    <w:pPr>
+      <w:keepNext/>
+      <w:keepLines/>
+      <w:spacing w:before="200"/>
+      <w:outlineLvl w:val="1"/>
+    </w:pPr>
+    <w:rPr>
+      <w:rFonts w:asciiTheme="majorHAnsi" w:eastAsiaTheme="majorEastAsia" w:hAnsiTheme="majorHAnsi" w:cstheme="majorBidi"/>
+      <w:b/>
+      <w:bCs/>
+      <w:color w:val="4F81BD" w:themeColor="accent1"/>
+      <w:sz w:val="26"/>
+      <w:szCs w:val="26"/>
+    </w:rPr>
+  </w:style>
   <w:style w:type="character" w:default="1" w:styleId="DefaultParagraphFont">
     <w:name w:val="Default Paragraph Font"/>
     <w:uiPriority w:val="1"/>
@@ -670,6 +711,36 @@
       <w:ind w:left="720"/>
       <w:contextualSpacing/>
     </w:pPr>
+  </w:style>
+  <w:style w:type="character" w:customStyle="1" w:styleId="Heading1Char">
+    <w:name w:val="Heading 1 Char"/>
+    <w:basedOn w:val="DefaultParagraphFont"/>
+    <w:link w:val="Heading1"/>
+    <w:uiPriority w:val="9"/>
+    <w:rsid w:val="00D730F5"/>
+    <w:rPr>
+      <w:rFonts w:asciiTheme="majorHAnsi" w:eastAsiaTheme="majorEastAsia" w:hAnsiTheme="majorHAnsi" w:cstheme="majorBidi"/>
+      <w:b/>
+      <w:bCs/>
+      <w:color w:val="345A8A" w:themeColor="accent1" w:themeShade="B5"/>
+      <w:sz w:val="32"/>
+      <w:szCs w:val="32"/>
+    </w:rPr>
+  </w:style>
+  <w:style w:type="character" w:customStyle="1" w:styleId="Heading2Char">
+    <w:name w:val="Heading 2 Char"/>
+    <w:basedOn w:val="DefaultParagraphFont"/>
+    <w:link w:val="Heading2"/>
+    <w:uiPriority w:val="9"/>
+    <w:rsid w:val="00D730F5"/>
+    <w:rPr>
+      <w:rFonts w:asciiTheme="majorHAnsi" w:eastAsiaTheme="majorEastAsia" w:hAnsiTheme="majorHAnsi" w:cstheme="majorBidi"/>
+      <w:b/>
+      <w:bCs/>
+      <w:color w:val="4F81BD" w:themeColor="accent1"/>
+      <w:sz w:val="26"/>
+      <w:szCs w:val="26"/>
+    </w:rPr>
   </w:style>
 </w:styles>
 </file>
@@ -830,6 +901,53 @@
     <w:name w:val="Normal"/>
     <w:qFormat/>
   </w:style>
+  <w:style w:type="paragraph" w:styleId="Heading1">
+    <w:name w:val="heading 1"/>
+    <w:basedOn w:val="Normal"/>
+    <w:next w:val="Normal"/>
+    <w:link w:val="Heading1Char"/>
+    <w:uiPriority w:val="9"/>
+    <w:qFormat/>
+    <w:rsid w:val="00D730F5"/>
+    <w:pPr>
+      <w:keepNext/>
+      <w:keepLines/>
+      <w:spacing w:before="480"/>
+      <w:outlineLvl w:val="0"/>
+    </w:pPr>
+    <w:rPr>
+      <w:rFonts w:asciiTheme="majorHAnsi" w:eastAsiaTheme="majorEastAsia" w:hAnsiTheme="majorHAnsi" w:cstheme="majorBidi"/>
+      <w:b/>
+      <w:bCs/>
+      <w:color w:val="345A8A" w:themeColor="accent1" w:themeShade="B5"/>
+      <w:sz w:val="32"/>
+      <w:szCs w:val="32"/>
+    </w:rPr>
+  </w:style>
+  <w:style w:type="paragraph" w:styleId="Heading2">
+    <w:name w:val="heading 2"/>
+    <w:basedOn w:val="Normal"/>
+    <w:next w:val="Normal"/>
+    <w:link w:val="Heading2Char"/>
+    <w:uiPriority w:val="9"/>
+    <w:unhideWhenUsed/>
+    <w:qFormat/>
+    <w:rsid w:val="00D730F5"/>
+    <w:pPr>
+      <w:keepNext/>
+      <w:keepLines/>
+      <w:spacing w:before="200"/>
+      <w:outlineLvl w:val="1"/>
+    </w:pPr>
+    <w:rPr>
+      <w:rFonts w:asciiTheme="majorHAnsi" w:eastAsiaTheme="majorEastAsia" w:hAnsiTheme="majorHAnsi" w:cstheme="majorBidi"/>
+      <w:b/>
+      <w:bCs/>
+      <w:color w:val="4F81BD" w:themeColor="accent1"/>
+      <w:sz w:val="26"/>
+      <w:szCs w:val="26"/>
+    </w:rPr>
+  </w:style>
   <w:style w:type="character" w:default="1" w:styleId="DefaultParagraphFont">
     <w:name w:val="Default Paragraph Font"/>
     <w:uiPriority w:val="1"/>
@@ -905,6 +1023,36 @@
       <w:ind w:left="720"/>
       <w:contextualSpacing/>
     </w:pPr>
+  </w:style>
+  <w:style w:type="character" w:customStyle="1" w:styleId="Heading1Char">
+    <w:name w:val="Heading 1 Char"/>
+    <w:basedOn w:val="DefaultParagraphFont"/>
+    <w:link w:val="Heading1"/>
+    <w:uiPriority w:val="9"/>
+    <w:rsid w:val="00D730F5"/>
+    <w:rPr>
+      <w:rFonts w:asciiTheme="majorHAnsi" w:eastAsiaTheme="majorEastAsia" w:hAnsiTheme="majorHAnsi" w:cstheme="majorBidi"/>
+      <w:b/>
+      <w:bCs/>
+      <w:color w:val="345A8A" w:themeColor="accent1" w:themeShade="B5"/>
+      <w:sz w:val="32"/>
+      <w:szCs w:val="32"/>
+    </w:rPr>
+  </w:style>
+  <w:style w:type="character" w:customStyle="1" w:styleId="Heading2Char">
+    <w:name w:val="Heading 2 Char"/>
+    <w:basedOn w:val="DefaultParagraphFont"/>
+    <w:link w:val="Heading2"/>
+    <w:uiPriority w:val="9"/>
+    <w:rsid w:val="00D730F5"/>
+    <w:rPr>
+      <w:rFonts w:asciiTheme="majorHAnsi" w:eastAsiaTheme="majorEastAsia" w:hAnsiTheme="majorHAnsi" w:cstheme="majorBidi"/>
+      <w:b/>
+      <w:bCs/>
+      <w:color w:val="4F81BD" w:themeColor="accent1"/>
+      <w:sz w:val="26"/>
+      <w:szCs w:val="26"/>
+    </w:rPr>
   </w:style>
 </w:styles>
 </file>

</xml_diff>